<commit_message>
Edit Detail Design about practise plan
</commit_message>
<xml_diff>
--- a/Fit/Docs/General Design.docx
+++ b/Fit/Docs/General Design.docx
@@ -3,11 +3,6 @@
 <w:document xmlns:wpc="http://schemas.microsoft.com/office/word/2010/wordprocessingCanvas" xmlns:mc="http://schemas.openxmlformats.org/markup-compatibility/2006" xmlns:o="urn:schemas-microsoft-com:office:office" xmlns:r="http://schemas.openxmlformats.org/officeDocument/2006/relationships" xmlns:m="http://schemas.openxmlformats.org/officeDocument/2006/math" xmlns:v="urn:schemas-microsoft-com:vml" xmlns:wp14="http://schemas.microsoft.com/office/word/2010/wordprocessingDrawing" xmlns:wp="http://schemas.openxmlformats.org/drawingml/2006/wordprocessingDrawing" xmlns:w10="urn:schemas-microsoft-com:office:word" xmlns:w="http://schemas.openxmlformats.org/wordprocessingml/2006/main" xmlns:w14="http://schemas.microsoft.com/office/word/2010/wordml" xmlns:wpg="http://schemas.microsoft.com/office/word/2010/wordprocessingGroup" xmlns:wpi="http://schemas.microsoft.com/office/word/2010/wordprocessingInk" xmlns:wne="http://schemas.microsoft.com/office/word/2006/wordml" xmlns:wps="http://schemas.microsoft.com/office/word/2010/wordprocessingShape" mc:Ignorable="w14 wp14">
   <w:body>
     <w:p>
-      <w:pPr>
-        <w:rPr>
-          <w:rFonts w:hint="eastAsia"/>
-        </w:rPr>
-      </w:pPr>
       <w:r>
         <w:rPr>
           <w:rFonts w:hint="eastAsia"/>
@@ -15,19 +10,8 @@
         <w:t>概要设计</w:t>
       </w:r>
     </w:p>
-    <w:p>
-      <w:pPr>
-        <w:rPr>
-          <w:rFonts w:hint="eastAsia"/>
-        </w:rPr>
-      </w:pPr>
-    </w:p>
-    <w:p>
-      <w:pPr>
-        <w:rPr>
-          <w:rFonts w:hint="eastAsia"/>
-        </w:rPr>
-      </w:pPr>
+    <w:p/>
+    <w:p>
       <w:r>
         <w:rPr>
           <w:rFonts w:hint="eastAsia"/>
@@ -55,9 +39,6 @@
           <w:numId w:val="1"/>
         </w:numPr>
         <w:ind w:firstLineChars="0"/>
-        <w:rPr>
-          <w:rFonts w:hint="eastAsia"/>
-        </w:rPr>
       </w:pPr>
       <w:r>
         <w:rPr>
@@ -74,9 +55,6 @@
           <w:numId w:val="1"/>
         </w:numPr>
         <w:ind w:firstLineChars="0"/>
-        <w:rPr>
-          <w:rFonts w:hint="eastAsia"/>
-        </w:rPr>
       </w:pPr>
       <w:r>
         <w:rPr>
@@ -99,9 +77,6 @@
           <w:numId w:val="1"/>
         </w:numPr>
         <w:ind w:firstLineChars="0"/>
-        <w:rPr>
-          <w:rFonts w:hint="eastAsia"/>
-        </w:rPr>
       </w:pPr>
       <w:r>
         <w:rPr>
@@ -118,9 +93,6 @@
           <w:numId w:val="1"/>
         </w:numPr>
         <w:ind w:firstLineChars="0"/>
-        <w:rPr>
-          <w:rFonts w:hint="eastAsia"/>
-        </w:rPr>
       </w:pPr>
       <w:r>
         <w:rPr>
@@ -137,9 +109,6 @@
           <w:numId w:val="1"/>
         </w:numPr>
         <w:ind w:firstLineChars="0"/>
-        <w:rPr>
-          <w:rFonts w:hint="eastAsia"/>
-        </w:rPr>
       </w:pPr>
       <w:r>
         <w:rPr>
@@ -156,9 +125,6 @@
           <w:numId w:val="1"/>
         </w:numPr>
         <w:ind w:firstLineChars="0"/>
-        <w:rPr>
-          <w:rFonts w:hint="eastAsia"/>
-        </w:rPr>
       </w:pPr>
       <w:r>
         <w:rPr>
@@ -191,9 +157,6 @@
           <w:numId w:val="1"/>
         </w:numPr>
         <w:ind w:firstLineChars="0"/>
-        <w:rPr>
-          <w:rFonts w:hint="eastAsia"/>
-        </w:rPr>
       </w:pPr>
       <w:r>
         <w:rPr>
@@ -210,9 +173,6 @@
           <w:numId w:val="1"/>
         </w:numPr>
         <w:ind w:firstLineChars="0"/>
-        <w:rPr>
-          <w:rFonts w:hint="eastAsia"/>
-        </w:rPr>
       </w:pPr>
       <w:r>
         <w:rPr>
@@ -229,9 +189,6 @@
           <w:numId w:val="1"/>
         </w:numPr>
         <w:ind w:firstLineChars="0"/>
-        <w:rPr>
-          <w:rFonts w:hint="eastAsia"/>
-        </w:rPr>
       </w:pPr>
       <w:r>
         <w:rPr>
@@ -248,9 +205,6 @@
           <w:numId w:val="1"/>
         </w:numPr>
         <w:ind w:firstLineChars="0"/>
-        <w:rPr>
-          <w:rFonts w:hint="eastAsia"/>
-        </w:rPr>
       </w:pPr>
       <w:r>
         <w:rPr>
@@ -267,9 +221,6 @@
           <w:numId w:val="1"/>
         </w:numPr>
         <w:ind w:firstLineChars="0"/>
-        <w:rPr>
-          <w:rFonts w:hint="eastAsia"/>
-        </w:rPr>
       </w:pPr>
       <w:r>
         <w:rPr>
@@ -286,9 +237,6 @@
           <w:numId w:val="1"/>
         </w:numPr>
         <w:ind w:firstLineChars="0"/>
-        <w:rPr>
-          <w:rFonts w:hint="eastAsia"/>
-        </w:rPr>
       </w:pPr>
       <w:r>
         <w:rPr>
@@ -311,9 +259,6 @@
           <w:numId w:val="1"/>
         </w:numPr>
         <w:ind w:firstLineChars="0"/>
-        <w:rPr>
-          <w:rFonts w:hint="eastAsia"/>
-        </w:rPr>
       </w:pPr>
       <w:r>
         <w:rPr>
@@ -330,9 +275,6 @@
           <w:numId w:val="1"/>
         </w:numPr>
         <w:ind w:firstLineChars="0"/>
-        <w:rPr>
-          <w:rFonts w:hint="eastAsia"/>
-        </w:rPr>
       </w:pPr>
       <w:r>
         <w:rPr>
@@ -355,9 +297,6 @@
           <w:numId w:val="1"/>
         </w:numPr>
         <w:ind w:firstLineChars="0"/>
-        <w:rPr>
-          <w:rFonts w:hint="eastAsia"/>
-        </w:rPr>
       </w:pPr>
       <w:r>
         <w:rPr>
@@ -374,9 +313,6 @@
           <w:numId w:val="1"/>
         </w:numPr>
         <w:ind w:firstLineChars="0"/>
-        <w:rPr>
-          <w:rFonts w:hint="eastAsia"/>
-        </w:rPr>
       </w:pPr>
       <w:r>
         <w:rPr>
@@ -399,9 +335,6 @@
           <w:numId w:val="1"/>
         </w:numPr>
         <w:ind w:firstLineChars="0"/>
-        <w:rPr>
-          <w:rFonts w:hint="eastAsia"/>
-        </w:rPr>
       </w:pPr>
       <w:r>
         <w:rPr>
@@ -418,9 +351,6 @@
           <w:numId w:val="1"/>
         </w:numPr>
         <w:ind w:firstLineChars="0"/>
-        <w:rPr>
-          <w:rFonts w:hint="eastAsia"/>
-        </w:rPr>
       </w:pPr>
       <w:r>
         <w:rPr>
@@ -437,9 +367,6 @@
           <w:numId w:val="1"/>
         </w:numPr>
         <w:ind w:firstLineChars="0"/>
-        <w:rPr>
-          <w:rFonts w:hint="eastAsia"/>
-        </w:rPr>
       </w:pPr>
       <w:r>
         <w:rPr>
@@ -456,9 +383,6 @@
           <w:numId w:val="1"/>
         </w:numPr>
         <w:ind w:firstLineChars="0"/>
-        <w:rPr>
-          <w:rFonts w:hint="eastAsia"/>
-        </w:rPr>
       </w:pPr>
       <w:r>
         <w:rPr>
@@ -475,9 +399,6 @@
           <w:numId w:val="1"/>
         </w:numPr>
         <w:ind w:firstLineChars="0"/>
-        <w:rPr>
-          <w:rFonts w:hint="eastAsia"/>
-        </w:rPr>
       </w:pPr>
       <w:r>
         <w:rPr>
@@ -494,9 +415,6 @@
           <w:numId w:val="1"/>
         </w:numPr>
         <w:ind w:firstLineChars="0"/>
-        <w:rPr>
-          <w:rFonts w:hint="eastAsia"/>
-        </w:rPr>
       </w:pPr>
       <w:r>
         <w:rPr>
@@ -513,9 +431,6 @@
           <w:numId w:val="1"/>
         </w:numPr>
         <w:ind w:firstLineChars="0"/>
-        <w:rPr>
-          <w:rFonts w:hint="eastAsia"/>
-        </w:rPr>
       </w:pPr>
       <w:r>
         <w:rPr>
@@ -532,9 +447,6 @@
           <w:numId w:val="1"/>
         </w:numPr>
         <w:ind w:firstLineChars="0"/>
-        <w:rPr>
-          <w:rFonts w:hint="eastAsia"/>
-        </w:rPr>
       </w:pPr>
       <w:r>
         <w:rPr>
@@ -551,9 +463,6 @@
           <w:numId w:val="1"/>
         </w:numPr>
         <w:ind w:firstLineChars="0"/>
-        <w:rPr>
-          <w:rFonts w:hint="eastAsia"/>
-        </w:rPr>
       </w:pPr>
       <w:r>
         <w:rPr>
@@ -570,9 +479,6 @@
           <w:numId w:val="1"/>
         </w:numPr>
         <w:ind w:firstLineChars="0"/>
-        <w:rPr>
-          <w:rFonts w:hint="eastAsia"/>
-        </w:rPr>
       </w:pPr>
       <w:r>
         <w:rPr>
@@ -589,9 +495,6 @@
           <w:numId w:val="1"/>
         </w:numPr>
         <w:ind w:firstLineChars="0"/>
-        <w:rPr>
-          <w:rFonts w:hint="eastAsia"/>
-        </w:rPr>
       </w:pPr>
       <w:r>
         <w:rPr>
@@ -608,9 +511,6 @@
           <w:numId w:val="1"/>
         </w:numPr>
         <w:ind w:firstLineChars="0"/>
-        <w:rPr>
-          <w:rFonts w:hint="eastAsia"/>
-        </w:rPr>
       </w:pPr>
       <w:r>
         <w:rPr>
@@ -627,9 +527,6 @@
           <w:numId w:val="1"/>
         </w:numPr>
         <w:ind w:firstLineChars="0"/>
-        <w:rPr>
-          <w:rFonts w:hint="eastAsia"/>
-        </w:rPr>
       </w:pPr>
       <w:r>
         <w:rPr>
@@ -646,9 +543,6 @@
           <w:numId w:val="1"/>
         </w:numPr>
         <w:ind w:firstLineChars="0"/>
-        <w:rPr>
-          <w:rFonts w:hint="eastAsia"/>
-        </w:rPr>
       </w:pPr>
       <w:r>
         <w:rPr>
@@ -665,9 +559,6 @@
           <w:numId w:val="1"/>
         </w:numPr>
         <w:ind w:firstLineChars="0"/>
-        <w:rPr>
-          <w:rFonts w:hint="eastAsia"/>
-        </w:rPr>
       </w:pPr>
       <w:r>
         <w:rPr>
@@ -684,9 +575,6 @@
           <w:numId w:val="1"/>
         </w:numPr>
         <w:ind w:firstLineChars="0"/>
-        <w:rPr>
-          <w:rFonts w:hint="eastAsia"/>
-        </w:rPr>
       </w:pPr>
       <w:r>
         <w:rPr>
@@ -696,11 +584,6 @@
       </w:r>
     </w:p>
     <w:p>
-      <w:pPr>
-        <w:rPr>
-          <w:rFonts w:hint="eastAsia"/>
-        </w:rPr>
-      </w:pPr>
       <w:r>
         <w:rPr>
           <w:rFonts w:hint="eastAsia"/>
@@ -728,9 +611,6 @@
           <w:numId w:val="2"/>
         </w:numPr>
         <w:ind w:firstLineChars="0"/>
-        <w:rPr>
-          <w:rFonts w:hint="eastAsia"/>
-        </w:rPr>
       </w:pPr>
       <w:r>
         <w:rPr>
@@ -747,9 +627,6 @@
           <w:numId w:val="2"/>
         </w:numPr>
         <w:ind w:firstLineChars="0"/>
-        <w:rPr>
-          <w:rFonts w:hint="eastAsia"/>
-        </w:rPr>
       </w:pPr>
       <w:r>
         <w:rPr>
@@ -772,9 +649,6 @@
           <w:numId w:val="2"/>
         </w:numPr>
         <w:ind w:firstLineChars="0"/>
-        <w:rPr>
-          <w:rFonts w:hint="eastAsia"/>
-        </w:rPr>
       </w:pPr>
       <w:r>
         <w:rPr>
@@ -791,9 +665,6 @@
           <w:numId w:val="2"/>
         </w:numPr>
         <w:ind w:firstLineChars="0"/>
-        <w:rPr>
-          <w:rFonts w:hint="eastAsia"/>
-        </w:rPr>
       </w:pPr>
       <w:r>
         <w:rPr>
@@ -810,9 +681,6 @@
           <w:numId w:val="2"/>
         </w:numPr>
         <w:ind w:firstLineChars="0"/>
-        <w:rPr>
-          <w:rFonts w:hint="eastAsia"/>
-        </w:rPr>
       </w:pPr>
       <w:r>
         <w:rPr>
@@ -829,9 +697,6 @@
           <w:numId w:val="2"/>
         </w:numPr>
         <w:ind w:firstLineChars="0"/>
-        <w:rPr>
-          <w:rFonts w:hint="eastAsia"/>
-        </w:rPr>
       </w:pPr>
       <w:r>
         <w:rPr>
@@ -844,14 +709,13 @@
     </w:p>
     <w:p>
       <w:pPr>
-        <w:rPr>
-          <w:rFonts w:hint="eastAsia"/>
-        </w:rPr>
-      </w:pPr>
-    </w:p>
+        <w:ind w:firstLine="420"/>
+      </w:pPr>
+    </w:p>
+    <w:p/>
     <w:sectPr>
       <w:pgSz w:w="11906" w:h="16838"/>
-      <w:pgMar w:top="1440" w:right="1800" w:bottom="1440" w:left="1800" w:header="851" w:footer="992" w:gutter="0"/>
+      <w:pgMar w:top="720" w:right="720" w:bottom="720" w:left="720" w:header="851" w:footer="992" w:gutter="0"/>
       <w:cols w:space="425"/>
       <w:docGrid w:type="lines" w:linePitch="312"/>
     </w:sectPr>
@@ -948,6 +812,92 @@
     </w:lvl>
   </w:abstractNum>
   <w:abstractNum w:abstractNumId="1">
+    <w:nsid w:val="16F74972"/>
+    <w:multiLevelType w:val="multilevel"/>
+    <w:tmpl w:val="0409001F"/>
+    <w:lvl w:ilvl="0">
+      <w:start w:val="1"/>
+      <w:numFmt w:val="decimal"/>
+      <w:lvlText w:val="%1."/>
+      <w:lvlJc w:val="left"/>
+      <w:pPr>
+        <w:ind w:left="425" w:hanging="425"/>
+      </w:pPr>
+    </w:lvl>
+    <w:lvl w:ilvl="1">
+      <w:start w:val="1"/>
+      <w:numFmt w:val="decimal"/>
+      <w:lvlText w:val="%1.%2."/>
+      <w:lvlJc w:val="left"/>
+      <w:pPr>
+        <w:ind w:left="567" w:hanging="567"/>
+      </w:pPr>
+    </w:lvl>
+    <w:lvl w:ilvl="2">
+      <w:start w:val="1"/>
+      <w:numFmt w:val="decimal"/>
+      <w:lvlText w:val="%1.%2.%3."/>
+      <w:lvlJc w:val="left"/>
+      <w:pPr>
+        <w:ind w:left="709" w:hanging="709"/>
+      </w:pPr>
+    </w:lvl>
+    <w:lvl w:ilvl="3">
+      <w:start w:val="1"/>
+      <w:numFmt w:val="decimal"/>
+      <w:lvlText w:val="%1.%2.%3.%4."/>
+      <w:lvlJc w:val="left"/>
+      <w:pPr>
+        <w:ind w:left="851" w:hanging="851"/>
+      </w:pPr>
+    </w:lvl>
+    <w:lvl w:ilvl="4">
+      <w:start w:val="1"/>
+      <w:numFmt w:val="decimal"/>
+      <w:lvlText w:val="%1.%2.%3.%4.%5."/>
+      <w:lvlJc w:val="left"/>
+      <w:pPr>
+        <w:ind w:left="992" w:hanging="992"/>
+      </w:pPr>
+    </w:lvl>
+    <w:lvl w:ilvl="5">
+      <w:start w:val="1"/>
+      <w:numFmt w:val="decimal"/>
+      <w:lvlText w:val="%1.%2.%3.%4.%5.%6."/>
+      <w:lvlJc w:val="left"/>
+      <w:pPr>
+        <w:ind w:left="1134" w:hanging="1134"/>
+      </w:pPr>
+    </w:lvl>
+    <w:lvl w:ilvl="6">
+      <w:start w:val="1"/>
+      <w:numFmt w:val="decimal"/>
+      <w:lvlText w:val="%1.%2.%3.%4.%5.%6.%7."/>
+      <w:lvlJc w:val="left"/>
+      <w:pPr>
+        <w:ind w:left="1276" w:hanging="1276"/>
+      </w:pPr>
+    </w:lvl>
+    <w:lvl w:ilvl="7">
+      <w:start w:val="1"/>
+      <w:numFmt w:val="decimal"/>
+      <w:lvlText w:val="%1.%2.%3.%4.%5.%6.%7.%8."/>
+      <w:lvlJc w:val="left"/>
+      <w:pPr>
+        <w:ind w:left="1418" w:hanging="1418"/>
+      </w:pPr>
+    </w:lvl>
+    <w:lvl w:ilvl="8">
+      <w:start w:val="1"/>
+      <w:numFmt w:val="decimal"/>
+      <w:lvlText w:val="%1.%2.%3.%4.%5.%6.%7.%8.%9."/>
+      <w:lvlJc w:val="left"/>
+      <w:pPr>
+        <w:ind w:left="1559" w:hanging="1559"/>
+      </w:pPr>
+    </w:lvl>
+  </w:abstractNum>
+  <w:abstractNum w:abstractNumId="2">
     <w:nsid w:val="28C25B5A"/>
     <w:multiLevelType w:val="multilevel"/>
     <w:tmpl w:val="0409001D"/>
@@ -1033,11 +983,103 @@
       </w:pPr>
     </w:lvl>
   </w:abstractNum>
+  <w:abstractNum w:abstractNumId="3">
+    <w:nsid w:val="34170907"/>
+    <w:multiLevelType w:val="multilevel"/>
+    <w:tmpl w:val="0409001D"/>
+    <w:lvl w:ilvl="0">
+      <w:start w:val="1"/>
+      <w:numFmt w:val="decimal"/>
+      <w:lvlText w:val="%1"/>
+      <w:lvlJc w:val="left"/>
+      <w:pPr>
+        <w:ind w:left="425" w:hanging="425"/>
+      </w:pPr>
+    </w:lvl>
+    <w:lvl w:ilvl="1">
+      <w:start w:val="1"/>
+      <w:numFmt w:val="decimal"/>
+      <w:lvlText w:val="%1.%2"/>
+      <w:lvlJc w:val="left"/>
+      <w:pPr>
+        <w:ind w:left="992" w:hanging="567"/>
+      </w:pPr>
+    </w:lvl>
+    <w:lvl w:ilvl="2">
+      <w:start w:val="1"/>
+      <w:numFmt w:val="decimal"/>
+      <w:lvlText w:val="%1.%2.%3"/>
+      <w:lvlJc w:val="left"/>
+      <w:pPr>
+        <w:ind w:left="1418" w:hanging="567"/>
+      </w:pPr>
+    </w:lvl>
+    <w:lvl w:ilvl="3">
+      <w:start w:val="1"/>
+      <w:numFmt w:val="decimal"/>
+      <w:lvlText w:val="%1.%2.%3.%4"/>
+      <w:lvlJc w:val="left"/>
+      <w:pPr>
+        <w:ind w:left="1984" w:hanging="708"/>
+      </w:pPr>
+    </w:lvl>
+    <w:lvl w:ilvl="4">
+      <w:start w:val="1"/>
+      <w:numFmt w:val="decimal"/>
+      <w:lvlText w:val="%1.%2.%3.%4.%5"/>
+      <w:lvlJc w:val="left"/>
+      <w:pPr>
+        <w:ind w:left="2551" w:hanging="850"/>
+      </w:pPr>
+    </w:lvl>
+    <w:lvl w:ilvl="5">
+      <w:start w:val="1"/>
+      <w:numFmt w:val="decimal"/>
+      <w:lvlText w:val="%1.%2.%3.%4.%5.%6"/>
+      <w:lvlJc w:val="left"/>
+      <w:pPr>
+        <w:ind w:left="3260" w:hanging="1134"/>
+      </w:pPr>
+    </w:lvl>
+    <w:lvl w:ilvl="6">
+      <w:start w:val="1"/>
+      <w:numFmt w:val="decimal"/>
+      <w:lvlText w:val="%1.%2.%3.%4.%5.%6.%7"/>
+      <w:lvlJc w:val="left"/>
+      <w:pPr>
+        <w:ind w:left="3827" w:hanging="1276"/>
+      </w:pPr>
+    </w:lvl>
+    <w:lvl w:ilvl="7">
+      <w:start w:val="1"/>
+      <w:numFmt w:val="decimal"/>
+      <w:lvlText w:val="%1.%2.%3.%4.%5.%6.%7.%8"/>
+      <w:lvlJc w:val="left"/>
+      <w:pPr>
+        <w:ind w:left="4394" w:hanging="1418"/>
+      </w:pPr>
+    </w:lvl>
+    <w:lvl w:ilvl="8">
+      <w:start w:val="1"/>
+      <w:numFmt w:val="decimal"/>
+      <w:lvlText w:val="%1.%2.%3.%4.%5.%6.%7.%8.%9"/>
+      <w:lvlJc w:val="left"/>
+      <w:pPr>
+        <w:ind w:left="5102" w:hanging="1700"/>
+      </w:pPr>
+    </w:lvl>
+  </w:abstractNum>
   <w:num w:numId="1">
-    <w:abstractNumId w:val="1"/>
+    <w:abstractNumId w:val="2"/>
   </w:num>
   <w:num w:numId="2">
     <w:abstractNumId w:val="0"/>
+  </w:num>
+  <w:num w:numId="3">
+    <w:abstractNumId w:val="3"/>
+  </w:num>
+  <w:num w:numId="4">
+    <w:abstractNumId w:val="1"/>
   </w:num>
 </w:numbering>
 </file>
@@ -1240,6 +1282,22 @@
       <w:ind w:firstLineChars="200" w:firstLine="420"/>
     </w:pPr>
   </w:style>
+  <w:style w:type="table" w:styleId="a4">
+    <w:name w:val="Table Grid"/>
+    <w:basedOn w:val="a1"/>
+    <w:uiPriority w:val="59"/>
+    <w:rsid w:val="00E84132"/>
+    <w:tblPr>
+      <w:tblBorders>
+        <w:top w:val="single" w:sz="4" w:space="0" w:color="auto"/>
+        <w:left w:val="single" w:sz="4" w:space="0" w:color="auto"/>
+        <w:bottom w:val="single" w:sz="4" w:space="0" w:color="auto"/>
+        <w:right w:val="single" w:sz="4" w:space="0" w:color="auto"/>
+        <w:insideH w:val="single" w:sz="4" w:space="0" w:color="auto"/>
+        <w:insideV w:val="single" w:sz="4" w:space="0" w:color="auto"/>
+      </w:tblBorders>
+    </w:tblPr>
+  </w:style>
 </w:styles>
 </file>
 
@@ -1440,6 +1498,22 @@
     <w:pPr>
       <w:ind w:firstLineChars="200" w:firstLine="420"/>
     </w:pPr>
+  </w:style>
+  <w:style w:type="table" w:styleId="a4">
+    <w:name w:val="Table Grid"/>
+    <w:basedOn w:val="a1"/>
+    <w:uiPriority w:val="59"/>
+    <w:rsid w:val="00E84132"/>
+    <w:tblPr>
+      <w:tblBorders>
+        <w:top w:val="single" w:sz="4" w:space="0" w:color="auto"/>
+        <w:left w:val="single" w:sz="4" w:space="0" w:color="auto"/>
+        <w:bottom w:val="single" w:sz="4" w:space="0" w:color="auto"/>
+        <w:right w:val="single" w:sz="4" w:space="0" w:color="auto"/>
+        <w:insideH w:val="single" w:sz="4" w:space="0" w:color="auto"/>
+        <w:insideV w:val="single" w:sz="4" w:space="0" w:color="auto"/>
+      </w:tblBorders>
+    </w:tblPr>
   </w:style>
 </w:styles>
 </file>

</xml_diff>